<commit_message>
Final rule version (?) + project specification edit
</commit_message>
<xml_diff>
--- a/Predlog projekta - VG.docx
+++ b/Predlog projekta - VG.docx
@@ -18,7 +18,7 @@
         <w:bidi w:val="0"/>
         <w:adjustRightInd/>
         <w:snapToGrid/>
-        <w:spacing w:line="15" w:lineRule="auto"/>
+        <w:spacing w:before="360" w:after="90" w:line="15" w:lineRule="auto"/>
         <w:jc w:val="center"/>
         <w:textAlignment w:val="auto"/>
         <w:rPr>
@@ -353,47 +353,7 @@
           <w:rFonts w:hint="default"/>
           <w:lang w:val="sr-Latn-RS"/>
         </w:rPr>
-        <w:t>Ulazi sistema će se sastojati od hrane, tačnije od jednog ili više jela. Primer: meksička hrana i dezert.</w:t>
-      </w:r>
-    </w:p>
-    <w:p>
-      <w:pPr>
-        <w:numPr>
-          <w:ilvl w:val="0"/>
-          <w:numId w:val="0"/>
-        </w:numPr>
-        <w:ind w:leftChars="0" w:firstLine="420" w:firstLineChars="0"/>
-        <w:rPr>
-          <w:rFonts w:hint="default"/>
-          <w:lang w:val="sr-Latn-RS"/>
-        </w:rPr>
-      </w:pPr>
-      <w:r>
-        <w:rPr>
-          <w:rFonts w:hint="default"/>
-          <w:lang w:val="sr-Latn-RS"/>
-        </w:rPr>
-        <w:t>Izlaze sistema činiće vrste piva, koje je sistem preporučio na osnovu ulaznih podataka i pravila. Primer: stout (preferira se u odnosu na IPA, jer stout odgovara i za dezert, i za meksicku hranu, dok IPA samo za meksicku hranu).</w:t>
-      </w:r>
-    </w:p>
-    <w:p>
-      <w:pPr>
-        <w:numPr>
-          <w:ilvl w:val="0"/>
-          <w:numId w:val="0"/>
-        </w:numPr>
-        <w:ind w:leftChars="0" w:firstLine="420" w:firstLineChars="0"/>
-        <w:rPr>
-          <w:rFonts w:hint="default"/>
-          <w:lang w:val="sr-Latn-RS"/>
-        </w:rPr>
-      </w:pPr>
-      <w:r>
-        <w:rPr>
-          <w:rFonts w:hint="default"/>
-          <w:lang w:val="sr-Latn-RS"/>
-        </w:rPr>
-        <w:t>Baza znanja će se sastojati od pravila, koja definiše ekspert. Biće omogućena preporuka piva na osnovu hrane, kao i filtriranje piva na osnovu određenih kriterijuma, tačnije osobina piva.</w:t>
+        <w:t>Ulazi sistema će se sastojati od hrane, tačnije od jednog ili više jela. Primer: meksička hrana i dezert. Izlaze sistema činiće vrste piva, koje je sistem preporučio na osnovu ulaznih podataka i pravila. Baza znanja će se sastojati od pravila, koja definiše ekspert. Biće omogućena preporuka piva na osnovu hrane, kao i filtriranje piva na osnovu određenih kriterijuma, tačnije osobina piva.</w:t>
       </w:r>
     </w:p>
     <w:p>
@@ -560,10 +520,13 @@
     <w:p>
       <w:pPr>
         <w:numPr>
-          <w:numId w:val="0"/>
-        </w:numPr>
-        <w:rPr>
-          <w:rFonts w:hint="default"/>
+          <w:ilvl w:val="0"/>
+          <w:numId w:val="0"/>
+        </w:numPr>
+        <w:rPr>
+          <w:rFonts w:hint="default"/>
+          <w:sz w:val="20"/>
+          <w:szCs w:val="20"/>
           <w:lang w:val="sr-Latn-RS"/>
         </w:rPr>
       </w:pPr>
@@ -577,6 +540,8 @@
         <w:ind w:left="420" w:leftChars="0" w:hanging="420" w:firstLineChars="0"/>
         <w:rPr>
           <w:rFonts w:hint="default"/>
+          <w:sz w:val="24"/>
+          <w:szCs w:val="24"/>
           <w:lang w:val="sr-Latn-RS"/>
         </w:rPr>
       </w:pPr>
@@ -595,6 +560,7 @@
     <w:p>
       <w:pPr>
         <w:numPr>
+          <w:ilvl w:val="0"/>
           <w:numId w:val="0"/>
         </w:numPr>
         <w:ind w:leftChars="0" w:firstLine="420" w:firstLineChars="0"/>
@@ -621,6 +587,7 @@
     <w:p>
       <w:pPr>
         <w:numPr>
+          <w:ilvl w:val="0"/>
           <w:numId w:val="0"/>
         </w:numPr>
         <w:ind w:leftChars="0" w:firstLine="420" w:firstLineChars="0"/>
@@ -634,12 +601,13 @@
           <w:rFonts w:hint="default"/>
           <w:lang w:val="sr-Latn-RS"/>
         </w:rPr>
-        <w:t>Piva se razlikuju po nazivu (što je, u suštini nebitno za sama pravila, ali upotpunjuje model), jačini, ukusima (citrus, karamel itd.), po stilu (jako, pilsner, voćno, tamno itd.) i tipu (lager, staut itd.).</w:t>
-      </w:r>
-    </w:p>
-    <w:p>
-      <w:pPr>
-        <w:numPr>
+        <w:t>Piva se razlikuju po nazivu, jačini, ukusima (citrus, karamel itd.), po stilu (jako, pilsner, voćno, tamno itd.) i tipu (lager, staut itd.).</w:t>
+      </w:r>
+    </w:p>
+    <w:p>
+      <w:pPr>
+        <w:numPr>
+          <w:ilvl w:val="0"/>
           <w:numId w:val="0"/>
         </w:numPr>
         <w:ind w:leftChars="0" w:firstLine="420" w:firstLineChars="0"/>
@@ -659,6 +627,7 @@
     <w:p>
       <w:pPr>
         <w:numPr>
+          <w:ilvl w:val="0"/>
           <w:numId w:val="0"/>
         </w:numPr>
         <w:ind w:leftChars="0" w:firstLine="420" w:firstLineChars="0"/>
@@ -678,6 +647,7 @@
     <w:p>
       <w:pPr>
         <w:numPr>
+          <w:ilvl w:val="0"/>
           <w:numId w:val="0"/>
         </w:numPr>
         <w:ind w:leftChars="0" w:firstLine="420" w:firstLineChars="0"/>
@@ -697,41 +667,173 @@
     <w:p>
       <w:pPr>
         <w:numPr>
-          <w:numId w:val="0"/>
-        </w:numPr>
-        <w:ind w:leftChars="0" w:firstLine="420" w:firstLineChars="0"/>
-        <w:rPr>
-          <w:rFonts w:hint="default"/>
-          <w:lang w:val="sr-Latn-RS"/>
-        </w:rPr>
-      </w:pPr>
-      <w:r>
-        <w:rPr>
-          <w:rFonts w:hint="default"/>
-          <w:lang w:val="sr-Latn-RS"/>
-        </w:rPr>
-        <w:t>Pravila na višim nivoima će uvek imati prioritet u odnosu na ona na nižim, te će se tako razrešavati konflikti.</w:t>
-      </w:r>
-      <w:bookmarkStart w:id="0" w:name="_GoBack"/>
-      <w:bookmarkEnd w:id="0"/>
-    </w:p>
-    <w:p>
-      <w:pPr>
-        <w:numPr>
-          <w:ilvl w:val="0"/>
-          <w:numId w:val="0"/>
-        </w:numPr>
-        <w:rPr>
-          <w:rFonts w:hint="default"/>
-          <w:lang w:val="sr-Latn-RS"/>
-        </w:rPr>
-      </w:pPr>
-    </w:p>
-    <w:p>
-      <w:pPr>
-        <w:numPr>
-          <w:ilvl w:val="0"/>
-          <w:numId w:val="1"/>
+          <w:ilvl w:val="0"/>
+          <w:numId w:val="0"/>
+        </w:numPr>
+        <w:ind w:firstLine="420" w:firstLineChars="0"/>
+        <w:rPr>
+          <w:rFonts w:hint="default"/>
+          <w:lang w:val="sr-Latn-RS"/>
+        </w:rPr>
+      </w:pPr>
+      <w:r>
+        <w:rPr>
+          <w:rFonts w:hint="default"/>
+          <w:lang w:val="sr-Latn-RS"/>
+        </w:rPr>
+        <w:t>Prvi korak je ubacivanje ulaznih podataka u radnu memoriju. Ubacuju se hrane, jela i obroci, kao i sva piva iz baze.</w:t>
+      </w:r>
+    </w:p>
+    <w:p>
+      <w:pPr>
+        <w:numPr>
+          <w:ilvl w:val="0"/>
+          <w:numId w:val="0"/>
+        </w:numPr>
+        <w:ind w:firstLine="420" w:firstLineChars="0"/>
+        <w:rPr>
+          <w:rFonts w:hint="default"/>
+          <w:lang w:val="sr-Latn-RS"/>
+        </w:rPr>
+      </w:pPr>
+      <w:r>
+        <w:rPr>
+          <w:rFonts w:hint="default"/>
+          <w:lang w:val="sr-Latn-RS"/>
+        </w:rPr>
+        <w:t>U “</w:t>
+      </w:r>
+      <w:r>
+        <w:rPr>
+          <w:rFonts w:hint="default"/>
+          <w:b/>
+          <w:bCs/>
+          <w:i/>
+          <w:iCs/>
+          <w:lang w:val="sr-Latn-RS"/>
+        </w:rPr>
+        <w:t>when</w:t>
+      </w:r>
+      <w:r>
+        <w:rPr>
+          <w:rFonts w:hint="default"/>
+          <w:lang w:val="sr-Latn-RS"/>
+        </w:rPr>
+        <w:t xml:space="preserve">” (ili </w:t>
+      </w:r>
+      <w:r>
+        <w:rPr>
+          <w:rFonts w:hint="default"/>
+          <w:b/>
+          <w:bCs/>
+          <w:i/>
+          <w:iCs/>
+          <w:lang w:val="sr-Latn-RS"/>
+        </w:rPr>
+        <w:t>LHS</w:t>
+      </w:r>
+      <w:r>
+        <w:rPr>
+          <w:rFonts w:hint="default"/>
+          <w:lang w:val="sr-Latn-RS"/>
+        </w:rPr>
+        <w:t>) delu pravila, proveravaju se uslovi koji određuju da li će se pravilo izvršiti. Za svako pravilo postoje različiti uslovi, ali se uglavnom porede osobine ulaznih podataka (hrana, jelo, obrok). Primeri će biti dati u nastavku.</w:t>
+      </w:r>
+    </w:p>
+    <w:p>
+      <w:pPr>
+        <w:numPr>
+          <w:ilvl w:val="0"/>
+          <w:numId w:val="0"/>
+        </w:numPr>
+        <w:ind w:firstLine="420" w:firstLineChars="0"/>
+        <w:rPr>
+          <w:rFonts w:hint="default"/>
+          <w:lang w:val="sr-Latn-RS"/>
+        </w:rPr>
+      </w:pPr>
+      <w:r>
+        <w:rPr>
+          <w:rFonts w:hint="default"/>
+          <w:lang w:val="sr-Latn-RS"/>
+        </w:rPr>
+        <w:t>Takođe, filtriramo piva tako što poredimo njihove osobine sa očekivanim vrednostima. Za svako pravilo (a na osnovu definisanih uslova), postoji određena lista piva koja će biti preporučena (na osnovu njihovih osobina).</w:t>
+      </w:r>
+    </w:p>
+    <w:p>
+      <w:pPr>
+        <w:numPr>
+          <w:ilvl w:val="0"/>
+          <w:numId w:val="0"/>
+        </w:numPr>
+        <w:ind w:firstLine="420" w:firstLineChars="0"/>
+        <w:rPr>
+          <w:rFonts w:hint="default"/>
+          <w:lang w:val="sr-Latn-RS"/>
+        </w:rPr>
+      </w:pPr>
+      <w:r>
+        <w:rPr>
+          <w:rFonts w:hint="default"/>
+          <w:lang w:val="sr-Latn-RS"/>
+        </w:rPr>
+        <w:t>U “</w:t>
+      </w:r>
+      <w:r>
+        <w:rPr>
+          <w:rFonts w:hint="default"/>
+          <w:b/>
+          <w:bCs/>
+          <w:i/>
+          <w:iCs/>
+          <w:lang w:val="sr-Latn-RS"/>
+        </w:rPr>
+        <w:t>then</w:t>
+      </w:r>
+      <w:r>
+        <w:rPr>
+          <w:rFonts w:hint="default"/>
+          <w:lang w:val="sr-Latn-RS"/>
+        </w:rPr>
+        <w:t xml:space="preserve">” (ili </w:t>
+      </w:r>
+      <w:r>
+        <w:rPr>
+          <w:rFonts w:hint="default"/>
+          <w:b/>
+          <w:bCs/>
+          <w:i/>
+          <w:iCs/>
+          <w:lang w:val="sr-Latn-RS"/>
+        </w:rPr>
+        <w:t>RHS</w:t>
+      </w:r>
+      <w:r>
+        <w:rPr>
+          <w:rFonts w:hint="default"/>
+          <w:lang w:val="sr-Latn-RS"/>
+        </w:rPr>
+        <w:t>) delu pravila, jednostavno izbacujemo sva piva iz radne memorije koja ne zadovoljavaju uslov.</w:t>
+      </w:r>
+    </w:p>
+    <w:p>
+      <w:pPr>
+        <w:numPr>
+          <w:ilvl w:val="0"/>
+          <w:numId w:val="0"/>
+        </w:numPr>
+        <w:ind w:firstLine="420" w:firstLineChars="0"/>
+        <w:rPr>
+          <w:rFonts w:hint="default"/>
+          <w:lang w:val="sr-Latn-RS"/>
+        </w:rPr>
+      </w:pPr>
+    </w:p>
+    <w:p>
+      <w:pPr>
+        <w:numPr>
+          <w:ilvl w:val="0"/>
+          <w:numId w:val="3"/>
         </w:numPr>
         <w:ind w:left="420" w:leftChars="0" w:hanging="420" w:firstLineChars="0"/>
         <w:rPr>
@@ -752,6 +854,465 @@
           <w:szCs w:val="24"/>
           <w:lang w:val="sr-Latn-RS"/>
         </w:rPr>
+        <w:t>Dodatak: Primer izvršavanja pravila</w:t>
+      </w:r>
+    </w:p>
+    <w:p>
+      <w:pPr>
+        <w:numPr>
+          <w:numId w:val="0"/>
+        </w:numPr>
+        <w:ind w:leftChars="0" w:firstLine="420" w:firstLineChars="0"/>
+        <w:rPr>
+          <w:rFonts w:hint="default"/>
+          <w:b w:val="0"/>
+          <w:bCs w:val="0"/>
+          <w:sz w:val="20"/>
+          <w:szCs w:val="20"/>
+          <w:lang w:val="sr-Latn-RS"/>
+        </w:rPr>
+      </w:pPr>
+      <w:r>
+        <w:rPr>
+          <w:rFonts w:hint="default"/>
+          <w:b w:val="0"/>
+          <w:bCs w:val="0"/>
+          <w:sz w:val="20"/>
+          <w:szCs w:val="20"/>
+          <w:lang w:val="sr-Latn-RS"/>
+        </w:rPr>
+        <w:t>Recimo da je ulazni podatak jedan obrok, koji je doručak, i on se sastoji od jednog jela, koje je dezert sa indeksom slatkoće 4, koji se sastoji od više vrsta hrane: crne čokolade i jagoda.</w:t>
+      </w:r>
+    </w:p>
+    <w:p>
+      <w:pPr>
+        <w:numPr>
+          <w:numId w:val="0"/>
+        </w:numPr>
+        <w:ind w:leftChars="0" w:firstLine="420" w:firstLineChars="0"/>
+        <w:rPr>
+          <w:rFonts w:hint="default"/>
+          <w:b w:val="0"/>
+          <w:bCs w:val="0"/>
+          <w:sz w:val="20"/>
+          <w:szCs w:val="20"/>
+          <w:lang w:val="sr-Latn-RS"/>
+        </w:rPr>
+      </w:pPr>
+      <w:r>
+        <w:rPr>
+          <w:rFonts w:hint="default"/>
+          <w:b w:val="0"/>
+          <w:bCs w:val="0"/>
+          <w:sz w:val="20"/>
+          <w:szCs w:val="20"/>
+          <w:lang w:val="sr-Latn-RS"/>
+        </w:rPr>
+        <w:t>Prvo se proveravaju pravila na najnižem nivou, tačnije na nivou hrane. Ulazni podaci se sastoje od hrane i svih piva.</w:t>
+      </w:r>
+    </w:p>
+    <w:p>
+      <w:pPr>
+        <w:numPr>
+          <w:numId w:val="0"/>
+        </w:numPr>
+        <w:ind w:leftChars="0" w:firstLine="420" w:firstLineChars="0"/>
+        <w:rPr>
+          <w:rFonts w:hint="default"/>
+          <w:b w:val="0"/>
+          <w:bCs w:val="0"/>
+          <w:sz w:val="20"/>
+          <w:szCs w:val="20"/>
+          <w:lang w:val="sr-Latn-RS"/>
+        </w:rPr>
+      </w:pPr>
+      <w:r>
+        <w:rPr>
+          <w:rFonts w:hint="default"/>
+          <w:b w:val="0"/>
+          <w:bCs w:val="0"/>
+          <w:sz w:val="20"/>
+          <w:szCs w:val="20"/>
+          <w:lang w:val="sr-Latn-RS"/>
+        </w:rPr>
+        <w:t>Prvo ubacujemo hranu (crnu čokoladu), i tu postoji jedno pravilo koje preporučuje staut piva.</w:t>
+      </w:r>
+    </w:p>
+    <w:p>
+      <w:pPr>
+        <w:numPr>
+          <w:numId w:val="0"/>
+        </w:numPr>
+        <w:ind w:leftChars="0" w:firstLine="420" w:firstLineChars="0"/>
+        <w:rPr>
+          <w:rFonts w:hint="default"/>
+          <w:b w:val="0"/>
+          <w:bCs w:val="0"/>
+          <w:sz w:val="20"/>
+          <w:szCs w:val="20"/>
+          <w:lang w:val="sr-Latn-RS"/>
+        </w:rPr>
+      </w:pPr>
+      <w:r>
+        <w:rPr>
+          <w:rFonts w:hint="default"/>
+          <w:b w:val="0"/>
+          <w:bCs w:val="0"/>
+          <w:sz w:val="20"/>
+          <w:szCs w:val="20"/>
+          <w:lang w:val="sr-Latn-RS"/>
+        </w:rPr>
+        <w:t>Nakon toga ubacujemo hranu (jagode), gde postoji jedno pravilo koje preporučuje takođe staut piva.</w:t>
+      </w:r>
+    </w:p>
+    <w:p>
+      <w:pPr>
+        <w:numPr>
+          <w:numId w:val="0"/>
+        </w:numPr>
+        <w:ind w:leftChars="0" w:firstLine="420" w:firstLineChars="0"/>
+        <w:rPr>
+          <w:rFonts w:hint="default"/>
+          <w:b w:val="0"/>
+          <w:bCs w:val="0"/>
+          <w:sz w:val="20"/>
+          <w:szCs w:val="20"/>
+          <w:lang w:val="sr-Latn-RS"/>
+        </w:rPr>
+      </w:pPr>
+      <w:r>
+        <w:rPr>
+          <w:rFonts w:hint="default"/>
+          <w:b w:val="0"/>
+          <w:bCs w:val="0"/>
+          <w:sz w:val="20"/>
+          <w:szCs w:val="20"/>
+          <w:lang w:val="sr-Latn-RS"/>
+        </w:rPr>
+        <w:t xml:space="preserve">Desne strane ova dva pravila su izbacile sva piva koja </w:t>
+      </w:r>
+      <w:r>
+        <w:rPr>
+          <w:rFonts w:hint="default"/>
+          <w:b w:val="0"/>
+          <w:bCs w:val="0"/>
+          <w:sz w:val="20"/>
+          <w:szCs w:val="20"/>
+          <w:u w:val="single"/>
+          <w:lang w:val="sr-Latn-RS"/>
+        </w:rPr>
+        <w:t>nisu</w:t>
+      </w:r>
+      <w:r>
+        <w:rPr>
+          <w:rFonts w:hint="default"/>
+          <w:b w:val="0"/>
+          <w:bCs w:val="0"/>
+          <w:sz w:val="20"/>
+          <w:szCs w:val="20"/>
+          <w:lang w:val="sr-Latn-RS"/>
+        </w:rPr>
+        <w:t xml:space="preserve"> stout iz radne memorije, tako da su nam u njoj ostala sva stautpiva.</w:t>
+      </w:r>
+    </w:p>
+    <w:p>
+      <w:pPr>
+        <w:numPr>
+          <w:numId w:val="0"/>
+        </w:numPr>
+        <w:ind w:leftChars="0" w:firstLine="420" w:firstLineChars="0"/>
+        <w:rPr>
+          <w:rFonts w:hint="default"/>
+          <w:b w:val="0"/>
+          <w:bCs w:val="0"/>
+          <w:sz w:val="20"/>
+          <w:szCs w:val="20"/>
+          <w:lang w:val="sr-Latn-RS"/>
+        </w:rPr>
+      </w:pPr>
+      <w:r>
+        <w:rPr>
+          <w:rFonts w:hint="default"/>
+          <w:b w:val="0"/>
+          <w:bCs w:val="0"/>
+          <w:sz w:val="20"/>
+          <w:szCs w:val="20"/>
+          <w:lang w:val="sr-Latn-RS"/>
+        </w:rPr>
+        <w:t xml:space="preserve">Sada ubacujemo jelo, kao i preostala piva iz radne memorije (koja dobijamo iz upita - </w:t>
+      </w:r>
+      <w:r>
+        <w:rPr>
+          <w:rFonts w:hint="default"/>
+          <w:b w:val="0"/>
+          <w:bCs w:val="0"/>
+          <w:i/>
+          <w:iCs/>
+          <w:sz w:val="20"/>
+          <w:szCs w:val="20"/>
+          <w:lang w:val="sr-Latn-RS"/>
+        </w:rPr>
+        <w:t>Query-a</w:t>
+      </w:r>
+      <w:r>
+        <w:rPr>
+          <w:rFonts w:hint="default"/>
+          <w:b w:val="0"/>
+          <w:bCs w:val="0"/>
+          <w:sz w:val="20"/>
+          <w:szCs w:val="20"/>
+          <w:lang w:val="sr-Latn-RS"/>
+        </w:rPr>
+        <w:t>).</w:t>
+      </w:r>
+    </w:p>
+    <w:p>
+      <w:pPr>
+        <w:numPr>
+          <w:numId w:val="0"/>
+        </w:numPr>
+        <w:ind w:leftChars="0" w:firstLine="420" w:firstLineChars="0"/>
+        <w:rPr>
+          <w:rFonts w:hint="default"/>
+          <w:b w:val="0"/>
+          <w:bCs w:val="0"/>
+          <w:sz w:val="20"/>
+          <w:szCs w:val="20"/>
+          <w:lang w:val="sr-Latn-RS"/>
+        </w:rPr>
+      </w:pPr>
+      <w:r>
+        <w:rPr>
+          <w:rFonts w:hint="default"/>
+          <w:b w:val="0"/>
+          <w:bCs w:val="0"/>
+          <w:sz w:val="20"/>
+          <w:szCs w:val="20"/>
+          <w:lang w:val="sr-Latn-RS"/>
+        </w:rPr>
+        <w:t>Pošto je to jelo dezert, za njega postoji jedno pravilo koje preporučuje piva sa sadržajem alkohola manjim od 5. Desna strana tog pravila će izbaciti sva piva iz radne memorije čiji je sadržaj alkohola veći od 5.</w:t>
+      </w:r>
+    </w:p>
+    <w:p>
+      <w:pPr>
+        <w:numPr>
+          <w:numId w:val="0"/>
+        </w:numPr>
+        <w:ind w:leftChars="0" w:firstLine="420" w:firstLineChars="0"/>
+        <w:rPr>
+          <w:rFonts w:hint="default"/>
+          <w:b w:val="0"/>
+          <w:bCs w:val="0"/>
+          <w:sz w:val="20"/>
+          <w:szCs w:val="20"/>
+          <w:lang w:val="sr-Latn-RS"/>
+        </w:rPr>
+      </w:pPr>
+      <w:r>
+        <w:rPr>
+          <w:rFonts w:hint="default"/>
+          <w:b w:val="0"/>
+          <w:bCs w:val="0"/>
+          <w:sz w:val="20"/>
+          <w:szCs w:val="20"/>
+          <w:lang w:val="sr-Latn-RS"/>
+        </w:rPr>
+        <w:t>Pošto je indeks slatkoće tog jela 4, okida se pravilo koje očekuje jelo sa indeksom slatkoće većim od 3. Ono preporučuje piva sa voćnim ukusom. Desna strana tog pravila će izbaciti sva piva iz radne memorije čiji ukusi ne sadrže voćni.</w:t>
+      </w:r>
+    </w:p>
+    <w:p>
+      <w:pPr>
+        <w:numPr>
+          <w:numId w:val="0"/>
+        </w:numPr>
+        <w:ind w:leftChars="0" w:firstLine="420" w:firstLineChars="0"/>
+        <w:rPr>
+          <w:rFonts w:hint="default"/>
+          <w:b w:val="0"/>
+          <w:bCs w:val="0"/>
+          <w:sz w:val="20"/>
+          <w:szCs w:val="20"/>
+          <w:lang w:val="sr-Latn-RS"/>
+        </w:rPr>
+      </w:pPr>
+      <w:r>
+        <w:rPr>
+          <w:rFonts w:hint="default"/>
+          <w:b w:val="0"/>
+          <w:bCs w:val="0"/>
+          <w:sz w:val="20"/>
+          <w:szCs w:val="20"/>
+          <w:lang w:val="sr-Latn-RS"/>
+        </w:rPr>
+        <w:t>Sada izvršavamo pravila na nivou obroka. Kao ulaz, u radnu memoriju ubacujemo to jelo, kao i preostala piva.</w:t>
+      </w:r>
+    </w:p>
+    <w:p>
+      <w:pPr>
+        <w:numPr>
+          <w:numId w:val="0"/>
+        </w:numPr>
+        <w:ind w:leftChars="0" w:firstLine="420" w:firstLineChars="0"/>
+        <w:rPr>
+          <w:rFonts w:hint="default"/>
+          <w:b w:val="0"/>
+          <w:bCs w:val="0"/>
+          <w:sz w:val="20"/>
+          <w:szCs w:val="20"/>
+          <w:lang w:val="sr-Latn-RS"/>
+        </w:rPr>
+      </w:pPr>
+      <w:r>
+        <w:rPr>
+          <w:rFonts w:hint="default"/>
+          <w:b w:val="0"/>
+          <w:bCs w:val="0"/>
+          <w:sz w:val="20"/>
+          <w:szCs w:val="20"/>
+          <w:lang w:val="sr-Latn-RS"/>
+        </w:rPr>
+        <w:t>Pošto se radi o doručku, preporučuju se piva sa sadržajem alkohola manjim od 4,5, te će desna strana tog pravila izbaciti sva piva sa sadržajem alkohola većim od 4,5.</w:t>
+      </w:r>
+    </w:p>
+    <w:p>
+      <w:pPr>
+        <w:numPr>
+          <w:numId w:val="0"/>
+        </w:numPr>
+        <w:ind w:leftChars="0" w:firstLine="420" w:firstLineChars="0"/>
+        <w:rPr>
+          <w:rFonts w:hint="default"/>
+          <w:b w:val="0"/>
+          <w:bCs w:val="0"/>
+          <w:sz w:val="20"/>
+          <w:szCs w:val="20"/>
+          <w:lang w:val="sr-Latn-RS"/>
+        </w:rPr>
+      </w:pPr>
+      <w:r>
+        <w:rPr>
+          <w:rFonts w:hint="default"/>
+          <w:b w:val="0"/>
+          <w:bCs w:val="0"/>
+          <w:sz w:val="20"/>
+          <w:szCs w:val="20"/>
+          <w:lang w:val="sr-Latn-RS"/>
+        </w:rPr>
+        <w:t>Preostala piva su izlaz, tačnije preporuka.</w:t>
+      </w:r>
+    </w:p>
+    <w:p>
+      <w:pPr>
+        <w:numPr>
+          <w:numId w:val="0"/>
+        </w:numPr>
+        <w:ind w:leftChars="0" w:firstLine="420" w:firstLineChars="0"/>
+        <w:rPr>
+          <w:rFonts w:hint="default"/>
+          <w:b/>
+          <w:bCs/>
+          <w:sz w:val="24"/>
+          <w:szCs w:val="24"/>
+          <w:lang w:val="sr-Latn-RS"/>
+        </w:rPr>
+      </w:pPr>
+      <w:r>
+        <w:rPr>
+          <w:rFonts w:hint="default"/>
+          <w:b w:val="0"/>
+          <w:bCs w:val="0"/>
+          <w:sz w:val="20"/>
+          <w:szCs w:val="20"/>
+          <w:lang w:val="sr-Latn-RS"/>
+        </w:rPr>
+        <w:t>Važno je napomenuti da preporučivanje može da se vrši na svim “nivoima”: pravila mogu da se izvršavaju samo za hranu, jela ili obroke.</w:t>
+      </w:r>
+      <w:r>
+        <w:rPr>
+          <w:rFonts w:hint="default"/>
+          <w:b w:val="0"/>
+          <w:bCs w:val="0"/>
+          <w:sz w:val="20"/>
+          <w:szCs w:val="20"/>
+          <w:lang w:val="en-US"/>
+        </w:rPr>
+        <w:t xml:space="preserve"> Podaci ne moraju biti potpuni</w:t>
+      </w:r>
+      <w:r>
+        <w:rPr>
+          <w:rFonts w:hint="default"/>
+          <w:b w:val="0"/>
+          <w:bCs w:val="0"/>
+          <w:sz w:val="20"/>
+          <w:szCs w:val="20"/>
+          <w:lang w:val="sr-Latn-RS"/>
+        </w:rPr>
+        <w:t xml:space="preserve"> (npr. obrok ne mora da sadrži listu jela)</w:t>
+      </w:r>
+      <w:r>
+        <w:rPr>
+          <w:rFonts w:hint="default"/>
+          <w:b w:val="0"/>
+          <w:bCs w:val="0"/>
+          <w:sz w:val="20"/>
+          <w:szCs w:val="20"/>
+          <w:lang w:val="en-US"/>
+        </w:rPr>
+        <w:t xml:space="preserve">. </w:t>
+      </w:r>
+      <w:r>
+        <w:rPr>
+          <w:rFonts w:hint="default"/>
+          <w:b w:val="0"/>
+          <w:bCs w:val="0"/>
+          <w:sz w:val="20"/>
+          <w:szCs w:val="20"/>
+          <w:lang w:val="sr-Latn-RS"/>
+        </w:rPr>
+        <w:t>Pravila su napisana tako da se njihovo izvršavanje vrši na osnovu jednog uslova, a ukoliko i postoje dva uslova za izvršavanje, ona su usko povezana.</w:t>
+      </w:r>
+    </w:p>
+    <w:p>
+      <w:pPr>
+        <w:numPr>
+          <w:numId w:val="0"/>
+        </w:numPr>
+        <w:ind w:leftChars="0" w:firstLine="420" w:firstLineChars="0"/>
+        <w:rPr>
+          <w:rFonts w:hint="default"/>
+          <w:b w:val="0"/>
+          <w:bCs w:val="0"/>
+          <w:sz w:val="20"/>
+          <w:szCs w:val="20"/>
+          <w:lang w:val="sr-Latn-RS"/>
+        </w:rPr>
+      </w:pPr>
+    </w:p>
+    <w:p>
+      <w:pPr>
+        <w:numPr>
+          <w:ilvl w:val="0"/>
+          <w:numId w:val="1"/>
+        </w:numPr>
+        <w:ind w:left="420" w:leftChars="0" w:hanging="420" w:firstLineChars="0"/>
+        <w:rPr>
+          <w:rFonts w:hint="default"/>
+          <w:b/>
+          <w:bCs/>
+          <w:sz w:val="24"/>
+          <w:szCs w:val="24"/>
+          <w:lang w:val="sr-Latn-RS"/>
+        </w:rPr>
+      </w:pPr>
+      <w:r>
+        <w:rPr>
+          <w:rFonts w:hint="default"/>
+          <w:b/>
+          <w:bCs/>
+          <w:sz w:val="24"/>
+          <w:szCs w:val="24"/>
+          <w:lang w:val="sr-Latn-RS"/>
+        </w:rPr>
         <w:t>Literatura</w:t>
       </w:r>
     </w:p>
@@ -772,7 +1333,7 @@
           <w:rFonts w:hint="default"/>
           <w:lang w:val="sr-Latn-RS"/>
         </w:rPr>
-        <w:t>Anastasia Eschevins. Matching beer with food: pairing principles, underlying mechanisms and a focus on aromatic similarity. Psychology. Université Bourgogne Franche-Comté, 2018. English. ?NNT:2018UBFCK057?. ?tel-02084896?</w:t>
+        <w:t>Anastasia Eschevins. Matching beer with food: pairing principles, underlying mechanisms and a focus on aromatic similarity. Psychology. Université Bourgogne Franche-Comté, 2018. English</w:t>
       </w:r>
     </w:p>
     <w:p>
@@ -812,8 +1373,10 @@
           <w:rFonts w:hint="default"/>
           <w:lang w:val="sr-Latn-RS"/>
         </w:rPr>
-        <w:t xml:space="preserve">Adewole, K.S, Hambali, M. A &amp; Jimoh M. K (2015). Rule Based Expert System for Diseases  Diagnosis. Book of Proceedings, International Science, Technology, Engineering, Arts, Management  and social Sciences (iSTREAMS) Multidisciplinary Conference. Longe, O. B., Jimoh R. G. and Ebem D. U. (Eds), 7, 183 – 190.  </w:t>
-      </w:r>
+        <w:t xml:space="preserve">Adewole, K.S, Hambali, M. A &amp; Jimoh M. K (2015). Rule Based Expert System for Diseases  Diagnosis. Book of Proceedings, International Science, Technology, Engineering, Arts, Management  and social Sciences (iSTREAMS) Multidisciplinary Conference. Longe, O. B., Jimoh R. G. and Ebem D. U. </w:t>
+      </w:r>
+      <w:bookmarkStart w:id="0" w:name="_GoBack"/>
+      <w:bookmarkEnd w:id="0"/>
     </w:p>
     <w:p>
       <w:pPr>
@@ -899,7 +1462,7 @@
       </w:r>
       <w:r>
         <w:rPr>
-          <w:rStyle w:val="5"/>
+          <w:rStyle w:val="6"/>
           <w:rFonts w:hint="default"/>
           <w:lang w:val="sr-Latn-RS"/>
         </w:rPr>
@@ -948,7 +1511,7 @@
       </w:r>
       <w:r>
         <w:rPr>
-          <w:rStyle w:val="5"/>
+          <w:rStyle w:val="6"/>
           <w:rFonts w:hint="default"/>
           <w:lang w:val="sr-Latn-RS"/>
         </w:rPr>
@@ -997,7 +1560,7 @@
       </w:r>
       <w:r>
         <w:rPr>
-          <w:rStyle w:val="5"/>
+          <w:rStyle w:val="6"/>
           <w:rFonts w:hint="default"/>
           <w:lang w:val="sr-Latn-RS"/>
         </w:rPr>
@@ -1046,7 +1609,7 @@
       </w:r>
       <w:r>
         <w:rPr>
-          <w:rStyle w:val="5"/>
+          <w:rStyle w:val="6"/>
           <w:rFonts w:hint="default"/>
           <w:lang w:val="sr-Latn-RS"/>
         </w:rPr>
@@ -1465,7 +2028,7 @@
     <w:qFormat/>
     <w:uiPriority w:val="0"/>
   </w:style>
-  <w:style w:type="table" w:default="1" w:styleId="6">
+  <w:style w:type="table" w:default="1" w:styleId="7">
     <w:name w:val="Normal Table"/>
     <w:semiHidden/>
     <w:qFormat/>
@@ -1480,6 +2043,15 @@
     </w:tblPr>
   </w:style>
   <w:style w:type="character" w:styleId="5">
+    <w:name w:val="FollowedHyperlink"/>
+    <w:basedOn w:val="4"/>
+    <w:uiPriority w:val="0"/>
+    <w:rPr>
+      <w:color w:val="800080"/>
+      <w:u w:val="single"/>
+    </w:rPr>
+  </w:style>
+  <w:style w:type="character" w:styleId="6">
     <w:name w:val="Hyperlink"/>
     <w:basedOn w:val="4"/>
     <w:uiPriority w:val="0"/>

</xml_diff>